<commit_message>
added readme file and added my name to report
</commit_message>
<xml_diff>
--- a/Report.docx
+++ b/Report.docx
@@ -100,6 +100,15 @@
           <w:szCs w:val="24"/>
         </w:rPr>
         <w:t>NAME: OLUWAGBEMINIYI REST JOHNSON</w:t>
+      </w:r>
+      <w:r>
+        <w:rPr>
+          <w:i/>
+          <w:iCs/>
+          <w:sz w:val="24"/>
+          <w:szCs w:val="24"/>
+        </w:rPr>
+        <w:t>, SHREYASH KARANDIKAR</w:t>
       </w:r>
     </w:p>
     <w:p>
@@ -986,25 +995,7 @@
           <w14:ligatures w14:val="none"/>
         </w:rPr>
         <w:lastRenderedPageBreak/>
-        <w:t xml:space="preserve">Data Structure Used: This version of Quick Sort also operates on an array but improves pivot selection by using the median of three </w:t>
-      </w:r>
-      <w:proofErr w:type="gramStart"/>
-      <w:r>
-        <w:rPr>
-          <w:rFonts w:eastAsia="Times New Roman" w:cs="Times New Roman"/>
-          <w:kern w:val="0"/>
-          <w14:ligatures w14:val="none"/>
-        </w:rPr>
-        <w:t>strategy</w:t>
-      </w:r>
-      <w:proofErr w:type="gramEnd"/>
-      <w:r>
-        <w:rPr>
-          <w:rFonts w:eastAsia="Times New Roman" w:cs="Times New Roman"/>
-          <w:kern w:val="0"/>
-          <w14:ligatures w14:val="none"/>
-        </w:rPr>
-        <w:t xml:space="preserve"> (picking the median of the first, middle, and last elements).</w:t>
+        <w:t>Data Structure Used: This version of Quick Sort also operates on an array but improves pivot selection by using the median of three strategy (picking the median of the first, middle, and last elements).</w:t>
       </w:r>
     </w:p>
     <w:p>
@@ -1442,15 +1433,7 @@
     </w:p>
     <w:p>
       <w:r>
-        <w:t xml:space="preserve">Excluding the median of three quick </w:t>
-      </w:r>
-      <w:proofErr w:type="gramStart"/>
-      <w:r>
-        <w:t>sort</w:t>
-      </w:r>
-      <w:proofErr w:type="gramEnd"/>
-      <w:r>
-        <w:t xml:space="preserve">, all other algorithms appear to be relatively fast. </w:t>
+        <w:t xml:space="preserve">Excluding the median of three quick sort, all other algorithms appear to be relatively fast. </w:t>
       </w:r>
     </w:p>
     <w:p/>

</xml_diff>